<commit_message>
+ add travis for docker
</commit_message>
<xml_diff>
--- a/Documentation/Final delivery/GroupE_HandInDocument_v2.docx
+++ b/Documentation/Final delivery/GroupE_HandInDocument_v2.docx
@@ -2213,11 +2213,9 @@
             <w:tcW w:w="3116" w:type="dxa"/>
           </w:tcPr>
           <w:p>
-            <w:proofErr w:type="spellStart"/>
             <w:r>
               <w:t>yasea</w:t>
             </w:r>
-            <w:proofErr w:type="spellEnd"/>
           </w:p>
         </w:tc>
         <w:tc>
@@ -2293,16 +2291,11 @@
           <w:numId w:val="28"/>
         </w:numPr>
       </w:pPr>
-      <w:proofErr w:type="spellStart"/>
       <w:r>
         <w:t>Xc</w:t>
       </w:r>
       <w:r>
-        <w:t>ode</w:t>
-      </w:r>
-      <w:proofErr w:type="spellEnd"/>
-      <w:r>
-        <w:t xml:space="preserve"> from Mac application store</w:t>
+        <w:t>ode from Mac application store</w:t>
       </w:r>
     </w:p>
     <w:p>
@@ -2379,16 +2372,11 @@
         <w:t xml:space="preserve"> the</w:t>
       </w:r>
       <w:r>
-        <w:t xml:space="preserve"> workspace in </w:t>
-      </w:r>
-      <w:proofErr w:type="spellStart"/>
-      <w:r>
-        <w:t>Xc</w:t>
+        <w:t xml:space="preserve"> workspace in Xc</w:t>
       </w:r>
       <w:r>
         <w:t>ode</w:t>
       </w:r>
-      <w:proofErr w:type="spellEnd"/>
     </w:p>
     <w:p>
       <w:pPr>
@@ -2537,11 +2525,9 @@
             <w:tcW w:w="3116" w:type="dxa"/>
           </w:tcPr>
           <w:p>
-            <w:proofErr w:type="spellStart"/>
             <w:r>
               <w:t>GPUHaishinKit</w:t>
             </w:r>
-            <w:proofErr w:type="spellEnd"/>
           </w:p>
         </w:tc>
         <w:tc>
@@ -2553,10 +2539,7 @@
               <w:cnfStyle w:val="000000100000" w:firstRow="0" w:lastRow="0" w:firstColumn="0" w:lastColumn="0" w:oddVBand="0" w:evenVBand="0" w:oddHBand="1" w:evenHBand="0" w:firstRowFirstColumn="0" w:firstRowLastColumn="0" w:lastRowFirstColumn="0" w:lastRowLastColumn="0"/>
             </w:pPr>
             <w:r>
-              <w:t>iOS</w:t>
-            </w:r>
-            <w:r>
-              <w:t xml:space="preserve"> streaming client</w:t>
+              <w:t>iOS streaming client</w:t>
             </w:r>
           </w:p>
         </w:tc>
@@ -2705,28 +2688,7 @@
         <w:t xml:space="preserve"> </w:t>
       </w:r>
       <w:r>
-        <w:t xml:space="preserve">Make sure you opened the file that ends in </w:t>
-      </w:r>
-      <w:proofErr w:type="gramStart"/>
-      <w:r>
-        <w:t>“.</w:t>
-      </w:r>
-      <w:proofErr w:type="spellStart"/>
-      <w:r>
-        <w:t>xcworkspace</w:t>
-      </w:r>
-      <w:proofErr w:type="spellEnd"/>
-      <w:proofErr w:type="gramEnd"/>
-      <w:r>
-        <w:t>”, if the problem still persists check if the package is defined in the `</w:t>
-      </w:r>
-      <w:proofErr w:type="spellStart"/>
-      <w:r>
-        <w:t>Podfile</w:t>
-      </w:r>
-      <w:proofErr w:type="spellEnd"/>
-      <w:r>
-        <w:t>` and run `pod install` again.</w:t>
+        <w:t>Make sure you opened the file that ends in “.xcworkspace”, if the problem still persists check if the package is defined in the `Podfile` and run `pod install` again.</w:t>
       </w:r>
     </w:p>
     <w:p>
@@ -2860,15 +2822,7 @@
         </w:numPr>
       </w:pPr>
       <w:r>
-        <w:t xml:space="preserve">In </w:t>
-      </w:r>
-      <w:proofErr w:type="spellStart"/>
-      <w:r>
-        <w:t>Xcode</w:t>
-      </w:r>
-      <w:proofErr w:type="spellEnd"/>
-      <w:r>
-        <w:t xml:space="preserve"> select the Show me project, and go to the tab `General`</w:t>
+        <w:t>In Xcode select the Show me project, and go to the tab `General`</w:t>
       </w:r>
     </w:p>
     <w:p>
@@ -3029,15 +2983,7 @@
         </w:numPr>
       </w:pPr>
       <w:r>
-        <w:t xml:space="preserve">Any text editor (Better use IDE, such as </w:t>
-      </w:r>
-      <w:proofErr w:type="spellStart"/>
-      <w:r>
-        <w:t>WebStorm</w:t>
-      </w:r>
-      <w:proofErr w:type="spellEnd"/>
-      <w:r>
-        <w:t>, Visual Studio Code)</w:t>
+        <w:t>Any text editor (Better use IDE, such as WebStorm, Visual Studio Code)</w:t>
       </w:r>
     </w:p>
     <w:p>
@@ -3079,15 +3025,7 @@
         </w:numPr>
       </w:pPr>
       <w:r>
-        <w:t>Run `</w:t>
-      </w:r>
-      <w:proofErr w:type="spellStart"/>
-      <w:r>
-        <w:t>npm</w:t>
-      </w:r>
-      <w:proofErr w:type="spellEnd"/>
-      <w:r>
-        <w:t>-install` inside the directory, in order to get all the external dependencies</w:t>
+        <w:t>Run `npm-install` inside the directory, in order to get all the external dependencies</w:t>
       </w:r>
     </w:p>
     <w:p>
@@ -3099,15 +3037,7 @@
         </w:numPr>
       </w:pPr>
       <w:r>
-        <w:t>Run `</w:t>
-      </w:r>
-      <w:proofErr w:type="spellStart"/>
-      <w:r>
-        <w:t>npm</w:t>
-      </w:r>
-      <w:proofErr w:type="spellEnd"/>
-      <w:r>
-        <w:t xml:space="preserve"> start`</w:t>
+        <w:t>Run `npm start`</w:t>
       </w:r>
     </w:p>
     <w:p>
@@ -3412,29 +3342,13 @@
         <w:t xml:space="preserve"> The continuous integration is done through the `Travis CI` platform.</w:t>
       </w:r>
       <w:r>
-        <w:t xml:space="preserve"> Whenever there is a commit pushed to the </w:t>
-      </w:r>
-      <w:proofErr w:type="spellStart"/>
-      <w:r>
-        <w:t>Github</w:t>
-      </w:r>
-      <w:proofErr w:type="spellEnd"/>
-      <w:r>
-        <w:t xml:space="preserve"> repository a build is being triggered on Travis. </w:t>
+        <w:t xml:space="preserve"> Whenever there is a commit pushed to the Github repository a build is being triggered on Travis. </w:t>
       </w:r>
       <w:r>
         <w:t>During this build the web application test are run, and the styling checks are performed.</w:t>
       </w:r>
       <w:r>
-        <w:t xml:space="preserve"> After the build passes in the master branch then the web-application is being published on </w:t>
-      </w:r>
-      <w:proofErr w:type="spellStart"/>
-      <w:r>
-        <w:t>Github</w:t>
-      </w:r>
-      <w:proofErr w:type="spellEnd"/>
-      <w:r>
-        <w:t xml:space="preserve"> pages.</w:t>
+        <w:t xml:space="preserve"> After the build passes in the master branch then the web-application is being published on Github pages.</w:t>
       </w:r>
     </w:p>
     <w:p>
@@ -3450,60 +3364,28 @@
     </w:p>
     <w:p>
       <w:r>
-        <w:t xml:space="preserve">The </w:t>
-      </w:r>
-      <w:proofErr w:type="spellStart"/>
-      <w:r>
-        <w:t>Github</w:t>
-      </w:r>
-      <w:proofErr w:type="spellEnd"/>
-      <w:r>
-        <w:t xml:space="preserve"> pages needs to be enabled on the Web-app</w:t>
+        <w:t>The Github pages needs to be enabled on the Web-app</w:t>
+      </w:r>
+      <w:r>
+        <w:t xml:space="preserve"> Github repositories. It has to be enabled through the owner of the repository. It can be enabled within the settings of the repository.</w:t>
+      </w:r>
+      <w:r>
+        <w:t xml:space="preserve"> A custom-domain needs to be created in order to disable the SSL.</w:t>
+      </w:r>
+      <w:r>
+        <w:t xml:space="preserve"> A free domain could be created on a hosting such as no-ip.com.</w:t>
       </w:r>
       <w:r>
         <w:t xml:space="preserve"> </w:t>
       </w:r>
-      <w:proofErr w:type="spellStart"/>
-      <w:r>
-        <w:t>Github</w:t>
-      </w:r>
-      <w:proofErr w:type="spellEnd"/>
-      <w:r>
-        <w:t xml:space="preserve"> repositories. It has to be enabled through the owner of the repository. It can be enabled within the settings of the repository.</w:t>
-      </w:r>
-      <w:r>
-        <w:t xml:space="preserve"> A custom-domain needs to be created in order to disable the SSL.</w:t>
-      </w:r>
-      <w:r>
-        <w:t xml:space="preserve"> A free domain could be created on a hosting such as no-ip.com.</w:t>
-      </w:r>
-      <w:r>
-        <w:t xml:space="preserve"> </w:t>
-      </w:r>
-      <w:r>
-        <w:t xml:space="preserve"> On the hosting it is required to create a `DNS Alias CNAME` for the URL of the </w:t>
-      </w:r>
-      <w:proofErr w:type="spellStart"/>
-      <w:r>
-        <w:t>Github</w:t>
-      </w:r>
-      <w:proofErr w:type="spellEnd"/>
-      <w:r>
-        <w:t xml:space="preserve"> repository.</w:t>
-      </w:r>
-      <w:r>
-        <w:t xml:space="preserve"> Make sure the new URL is configured within the </w:t>
-      </w:r>
-      <w:proofErr w:type="spellStart"/>
-      <w:r>
-        <w:t>G</w:t>
-      </w:r>
-      <w:r>
-        <w:t>ithub</w:t>
-      </w:r>
-      <w:proofErr w:type="spellEnd"/>
-      <w:r>
-        <w:t xml:space="preserve"> pages settings and change it within the `custom_domain.sh` file.</w:t>
+      <w:r>
+        <w:t xml:space="preserve"> On the hosting it is required to create a `DNS Alias CNAME` for the URL of the Github repository.</w:t>
+      </w:r>
+      <w:r>
+        <w:t xml:space="preserve"> Make sure the new URL is configured within the G</w:t>
+      </w:r>
+      <w:r>
+        <w:t>ithub pages settings and change it within the `custom_domain.sh` file.</w:t>
       </w:r>
     </w:p>
     <w:p>
@@ -3554,6 +3436,9 @@
         </w:drawing>
       </w:r>
       <w:r>
+        <w:rPr>
+          <w:noProof/>
+        </w:rPr>
         <w:drawing>
           <wp:inline distT="0" distB="0" distL="0" distR="0" wp14:anchorId="2AAA430E" wp14:editId="4630E4D1">
             <wp:extent cx="2847315" cy="1485106"/>
@@ -3593,34 +3478,13 @@
     </w:p>
     <w:p>
       <w:r>
-        <w:t xml:space="preserve">Within Travis CI a </w:t>
-      </w:r>
-      <w:proofErr w:type="spellStart"/>
-      <w:r>
-        <w:t>Github</w:t>
-      </w:r>
-      <w:proofErr w:type="spellEnd"/>
-      <w:r>
-        <w:t xml:space="preserve"> token has to be placed to give it rights to publish to </w:t>
-      </w:r>
-      <w:proofErr w:type="spellStart"/>
-      <w:r>
-        <w:t>Github</w:t>
-      </w:r>
-      <w:proofErr w:type="spellEnd"/>
-      <w:r>
-        <w:t xml:space="preserve"> pages. </w:t>
+        <w:t xml:space="preserve">Within Travis CI a Github token has to be placed to give it rights to publish to Github pages. </w:t>
       </w:r>
       <w:r>
         <w:t xml:space="preserve">This token has to be created from the owner of the </w:t>
       </w:r>
-      <w:proofErr w:type="spellStart"/>
-      <w:r>
-        <w:t>Github</w:t>
-      </w:r>
-      <w:proofErr w:type="spellEnd"/>
-      <w:r>
-        <w:t xml:space="preserve"> repository like in the picture below.</w:t>
+      <w:r>
+        <w:t>Github repository like in the picture below.</w:t>
       </w:r>
     </w:p>
     <w:p>
@@ -3862,15 +3726,7 @@
         </w:numPr>
       </w:pPr>
       <w:r>
-        <w:t>Run `</w:t>
-      </w:r>
-      <w:proofErr w:type="spellStart"/>
-      <w:r>
-        <w:t>npm</w:t>
-      </w:r>
-      <w:proofErr w:type="spellEnd"/>
-      <w:r>
-        <w:t>-install` inside the directory, in order to get all the external dependencies</w:t>
+        <w:t>Run `npm-install` inside the directory, in order to get all the external dependencies</w:t>
       </w:r>
     </w:p>
     <w:p>
@@ -3892,21 +3748,8 @@
       <w:r>
         <w:t>`</w:t>
       </w:r>
-      <w:proofErr w:type="spellStart"/>
-      <w:r>
-        <w:t>docker</w:t>
-      </w:r>
-      <w:proofErr w:type="spellEnd"/>
-      <w:r>
-        <w:t xml:space="preserve">-compose build &amp;&amp; </w:t>
-      </w:r>
-      <w:proofErr w:type="spellStart"/>
-      <w:r>
-        <w:t>docker</w:t>
-      </w:r>
-      <w:proofErr w:type="spellEnd"/>
-      <w:r>
-        <w:t>-compose up</w:t>
+      <w:r>
+        <w:t>docker-compose build &amp;&amp; docker-compose up</w:t>
       </w:r>
       <w:r>
         <w:t>`</w:t>
@@ -3955,28 +3798,12 @@
     </w:p>
     <w:p>
       <w:r>
-        <w:t xml:space="preserve">The host needs to have </w:t>
-      </w:r>
-      <w:proofErr w:type="spellStart"/>
-      <w:r>
-        <w:t>docker</w:t>
-      </w:r>
-      <w:proofErr w:type="spellEnd"/>
-      <w:r>
-        <w:t xml:space="preserve"> installed, follow the </w:t>
-      </w:r>
-      <w:proofErr w:type="spellStart"/>
-      <w:r>
-        <w:t>docker</w:t>
-      </w:r>
-      <w:proofErr w:type="spellEnd"/>
-      <w:r>
-        <w:t xml:space="preserve"> </w:t>
+        <w:t xml:space="preserve">The host needs to have docker installed, follow the docker </w:t>
       </w:r>
       <w:r>
         <w:t xml:space="preserve">guide to install it on the host </w:t>
       </w:r>
-      <w:hyperlink r:id="rId19" w:history="1">
+      <w:hyperlink r:id="rId19" w:anchor="install-docker-ce-1" w:history="1">
         <w:r>
           <w:rPr>
             <w:rStyle w:val="Hyperlink"/>
@@ -3993,90 +3820,128 @@
         <w:t xml:space="preserve"> </w:t>
       </w:r>
       <w:r>
+        <w:t xml:space="preserve">The docker-compose installed docker is </w:t>
+      </w:r>
+      <w:r>
+        <w:t>deprecated</w:t>
+      </w:r>
+      <w:r>
+        <w:t>, use the following command to get a more up to date one:</w:t>
+      </w:r>
+      <w:r>
+        <w:t xml:space="preserve"> </w:t>
+      </w:r>
+      <w:r>
+        <w:t>`</w:t>
+      </w:r>
+      <w:r>
+        <w:t>sudo curl -L https://github.com/docker/compose/releases/download/1.18.0/docker-compose-`uname -s`-`uname -m` -o /usr/local/bin/docker-compose</w:t>
+      </w:r>
+      <w:r>
+        <w:t>`.</w:t>
+      </w:r>
+    </w:p>
+    <w:p>
+      <w:pPr>
+        <w:pStyle w:val="Heading3"/>
+      </w:pPr>
+      <w:r>
+        <w:t>Continuous integration</w:t>
+      </w:r>
+    </w:p>
+    <w:p>
+      <w:r>
         <w:t xml:space="preserve">The </w:t>
       </w:r>
-      <w:proofErr w:type="spellStart"/>
-      <w:r>
-        <w:t>docker</w:t>
-      </w:r>
-      <w:proofErr w:type="spellEnd"/>
-      <w:r>
-        <w:t xml:space="preserve">-compose installed </w:t>
-      </w:r>
-      <w:proofErr w:type="spellStart"/>
-      <w:r>
-        <w:t>docker</w:t>
-      </w:r>
-      <w:proofErr w:type="spellEnd"/>
-      <w:r>
-        <w:t xml:space="preserve"> is </w:t>
-      </w:r>
-      <w:r>
-        <w:rPr>
-          <w:b/>
-        </w:rPr>
-        <w:t>deprecated</w:t>
-      </w:r>
-      <w:r>
-        <w:t>, use the following command to get a more up to date one:</w:t>
+      <w:r>
+        <w:t>backend is deployed</w:t>
+      </w:r>
+      <w:r>
+        <w:t xml:space="preserve"> through continuous integration on the platform TravisCI.</w:t>
       </w:r>
       <w:r>
         <w:t xml:space="preserve"> </w:t>
       </w:r>
       <w:r>
-        <w:t>`</w:t>
-      </w:r>
-      <w:proofErr w:type="spellStart"/>
-      <w:r>
-        <w:t>sudo</w:t>
-      </w:r>
-      <w:proofErr w:type="spellEnd"/>
-      <w:r>
-        <w:t xml:space="preserve"> curl -L https://github.com/docker/compose/releases/download/1.18.0/docker-compose-`uname -s`-`</w:t>
-      </w:r>
-      <w:proofErr w:type="spellStart"/>
-      <w:r>
-        <w:t>uname</w:t>
-      </w:r>
-      <w:proofErr w:type="spellEnd"/>
-      <w:r>
-        <w:t xml:space="preserve"> -m` -o /</w:t>
-      </w:r>
-      <w:proofErr w:type="spellStart"/>
-      <w:r>
-        <w:t>usr</w:t>
-      </w:r>
-      <w:proofErr w:type="spellEnd"/>
-      <w:r>
-        <w:t>/local/bin/</w:t>
-      </w:r>
-      <w:proofErr w:type="spellStart"/>
-      <w:r>
-        <w:t>docker</w:t>
-      </w:r>
-      <w:proofErr w:type="spellEnd"/>
-      <w:r>
-        <w:t>-compose</w:t>
-      </w:r>
-      <w:r>
-        <w:t>`.</w:t>
-      </w:r>
-    </w:p>
-    <w:p>
-      <w:pPr>
-        <w:pStyle w:val="Heading3"/>
-      </w:pPr>
-      <w:r>
-        <w:t>Continuous integration</w:t>
-      </w:r>
-    </w:p>
-    <w:p>
+        <w:t xml:space="preserve">The deploying of our backend was not fully integrated in </w:t>
+      </w:r>
+      <w:r>
+        <w:t>Travis</w:t>
+      </w:r>
+      <w:r>
+        <w:t xml:space="preserve"> hence a custom deploy script is used.</w:t>
+      </w:r>
+    </w:p>
+    <w:p>
+      <w:r>
+        <w:t>On the host SSH has to be enabled in order for the deployment to work through Travis.</w:t>
+      </w:r>
+      <w:r>
+        <w:t xml:space="preserve"> On the host the username `codeninjauser` has to be created with a secret password. </w:t>
+      </w:r>
+      <w:r>
+        <w:t>The host should be reachable from the internet through SSH with the `codeninjauser`.</w:t>
+      </w:r>
+    </w:p>
+    <w:p>
+      <w:r>
+        <w:t>Put the hostname/IP-address, and password within the environment variables of TravisCI. Under the variables `DEPLOYHOST` and `DEPLOYPASSWORD`.</w:t>
+      </w:r>
       <w:bookmarkStart w:id="11" w:name="_GoBack"/>
       <w:bookmarkEnd w:id="11"/>
     </w:p>
+    <w:p>
+      <w:r>
+        <w:rPr>
+          <w:noProof/>
+        </w:rPr>
+        <w:lastRenderedPageBreak/>
+        <w:drawing>
+          <wp:inline distT="0" distB="0" distL="0" distR="0">
+            <wp:extent cx="4300681" cy="1477670"/>
+            <wp:effectExtent l="0" t="0" r="5080" b="0"/>
+            <wp:docPr id="15" name="Picture 15"/>
+            <wp:cNvGraphicFramePr>
+              <a:graphicFrameLocks xmlns:a="http://schemas.openxmlformats.org/drawingml/2006/main" noChangeAspect="1"/>
+            </wp:cNvGraphicFramePr>
+            <a:graphic xmlns:a="http://schemas.openxmlformats.org/drawingml/2006/main">
+              <a:graphicData uri="http://schemas.openxmlformats.org/drawingml/2006/picture">
+                <pic:pic xmlns:pic="http://schemas.openxmlformats.org/drawingml/2006/picture">
+                  <pic:nvPicPr>
+                    <pic:cNvPr id="15" name="Screen Shot 2018-01-13 at 14.57.24.png"/>
+                    <pic:cNvPicPr/>
+                  </pic:nvPicPr>
+                  <pic:blipFill>
+                    <a:blip r:embed="rId20" cstate="print">
+                      <a:extLst>
+                        <a:ext uri="{28A0092B-C50C-407E-A947-70E740481C1C}">
+                          <a14:useLocalDpi xmlns:a14="http://schemas.microsoft.com/office/drawing/2010/main" val="0"/>
+                        </a:ext>
+                      </a:extLst>
+                    </a:blip>
+                    <a:stretch>
+                      <a:fillRect/>
+                    </a:stretch>
+                  </pic:blipFill>
+                  <pic:spPr>
+                    <a:xfrm>
+                      <a:off x="0" y="0"/>
+                      <a:ext cx="4302671" cy="1478354"/>
+                    </a:xfrm>
+                    <a:prstGeom prst="rect">
+                      <a:avLst/>
+                    </a:prstGeom>
+                  </pic:spPr>
+                </pic:pic>
+              </a:graphicData>
+            </a:graphic>
+          </wp:inline>
+        </w:drawing>
+      </w:r>
+    </w:p>
     <w:sectPr>
-      <w:footerReference w:type="default" r:id="rId20"/>
-      <w:footerReference w:type="first" r:id="rId21"/>
+      <w:footerReference w:type="default" r:id="rId21"/>
+      <w:footerReference w:type="first" r:id="rId22"/>
       <w:pgSz w:w="12240" w:h="15840"/>
       <w:pgMar w:top="1440" w:right="1440" w:bottom="1440" w:left="1440" w:header="720" w:footer="720" w:gutter="0"/>
       <w:cols w:space="720"/>
@@ -4165,13 +4030,8 @@
     <w:pPr>
       <w:pStyle w:val="Footer"/>
     </w:pPr>
-    <w:proofErr w:type="spellStart"/>
     <w:r>
-      <w:t>Fontys</w:t>
-    </w:r>
-    <w:proofErr w:type="spellEnd"/>
-    <w:r>
-      <w:t xml:space="preserve"> University of Applied Sciences</w:t>
+      <w:t>Fontys University of Applied Sciences</w:t>
     </w:r>
   </w:p>
 </w:ftr>
@@ -6256,6 +6116,7 @@
     <w:lsdException w:name="HTML Sample" w:semiHidden="1" w:unhideWhenUsed="1"/>
     <w:lsdException w:name="HTML Typewriter" w:semiHidden="1" w:unhideWhenUsed="1"/>
     <w:lsdException w:name="HTML Variable" w:semiHidden="1" w:unhideWhenUsed="1"/>
+    <w:lsdException w:name="Normal Table" w:semiHidden="1" w:unhideWhenUsed="1"/>
     <w:lsdException w:name="annotation subject" w:semiHidden="1" w:unhideWhenUsed="1"/>
     <w:lsdException w:name="No List" w:semiHidden="1" w:unhideWhenUsed="1"/>
     <w:lsdException w:name="Outline List 1" w:semiHidden="1" w:unhideWhenUsed="1"/>
@@ -6299,8 +6160,10 @@
     <w:lsdException w:name="Table Elegant" w:semiHidden="1" w:unhideWhenUsed="1"/>
     <w:lsdException w:name="Table Professional" w:semiHidden="1" w:unhideWhenUsed="1"/>
     <w:lsdException w:name="Table Subtle 1" w:semiHidden="1" w:unhideWhenUsed="1"/>
+    <w:lsdException w:name="Table Subtle 2" w:semiHidden="1" w:unhideWhenUsed="1"/>
     <w:lsdException w:name="Table Web 1" w:semiHidden="1" w:unhideWhenUsed="1"/>
     <w:lsdException w:name="Table Web 2" w:semiHidden="1" w:unhideWhenUsed="1"/>
+    <w:lsdException w:name="Table Web 3" w:semiHidden="1" w:unhideWhenUsed="1"/>
     <w:lsdException w:name="Balloon Text" w:semiHidden="1" w:unhideWhenUsed="1"/>
     <w:lsdException w:name="Table Grid" w:uiPriority="39"/>
     <w:lsdException w:name="Table Theme" w:semiHidden="1" w:unhideWhenUsed="1"/>
@@ -8249,7 +8112,7 @@
 </file>
 
 <file path=customXml/itemProps1.xml><?xml version="1.0" encoding="utf-8"?>
-<ds:datastoreItem xmlns:ds="http://schemas.openxmlformats.org/officeDocument/2006/customXml" ds:itemID="{F091B1D9-CDBF-1346-A4A5-8B91DDD6E3BA}">
+<ds:datastoreItem xmlns:ds="http://schemas.openxmlformats.org/officeDocument/2006/customXml" ds:itemID="{2B18ADC9-FB09-8240-9666-8ED62C327CA8}">
   <ds:schemaRefs>
     <ds:schemaRef ds:uri="http://schemas.openxmlformats.org/officeDocument/2006/bibliography"/>
   </ds:schemaRefs>

</xml_diff>